<commit_message>
epic 0 report 6
</commit_message>
<xml_diff>
--- a/ai_14/maksym_pavliuk/epic_6/epic_6_practice_and_labs_report_maksym_pavliuk.docx
+++ b/ai_14/maksym_pavliuk/epic_6/epic_6_practice_and_labs_report_maksym_pavliuk.docx
@@ -153,95 +153,180 @@
     </w:p>
     <w:p>
       <w:pPr>
-        <w:spacing w:line="240" w:lineRule="auto"/>
+        <w:spacing w:after="0" w:line="240" w:lineRule="auto"/>
         <w:jc w:val="center"/>
         <w:rPr>
           <w:rFonts w:ascii="Times New Roman" w:eastAsia="Times New Roman" w:hAnsi="Times New Roman" w:cs="Times New Roman"/>
+          <w:sz w:val="24"/>
+          <w:szCs w:val="24"/>
+          <w:lang w:val="en-UA" w:eastAsia="en-GB"/>
+        </w:rPr>
+      </w:pPr>
+      <w:r>
+        <w:rPr>
+          <w:rFonts w:ascii="Times New Roman" w:eastAsia="Times New Roman" w:hAnsi="Times New Roman" w:cs="Times New Roman"/>
+          <w:b/>
+          <w:bCs/>
+          <w:color w:val="000000"/>
           <w:sz w:val="28"/>
           <w:szCs w:val="28"/>
-        </w:rPr>
-      </w:pPr>
-      <w:r>
-        <w:rPr>
-          <w:rFonts w:ascii="Times New Roman" w:eastAsia="Times New Roman" w:hAnsi="Times New Roman" w:cs="Times New Roman"/>
+          <w:lang w:val="en-UA" w:eastAsia="en-GB"/>
+        </w:rPr>
+        <w:t>про виконання лабораторних та практичних робіт блоку № 6</w:t>
+      </w:r>
+    </w:p>
+    <w:p>
+      <w:pPr>
+        <w:spacing w:after="0" w:line="240" w:lineRule="auto"/>
+        <w:jc w:val="center"/>
+        <w:rPr>
+          <w:rFonts w:ascii="Times New Roman" w:eastAsia="Times New Roman" w:hAnsi="Times New Roman" w:cs="Times New Roman"/>
+          <w:sz w:val="24"/>
+          <w:szCs w:val="24"/>
+          <w:lang w:val="en-UA" w:eastAsia="en-GB"/>
+        </w:rPr>
+      </w:pPr>
+      <w:r>
+        <w:rPr>
+          <w:rFonts w:ascii="Times New Roman" w:eastAsia="Times New Roman" w:hAnsi="Times New Roman" w:cs="Times New Roman"/>
+          <w:color w:val="000000"/>
           <w:sz w:val="28"/>
           <w:szCs w:val="28"/>
-        </w:rPr>
-        <w:t xml:space="preserve">про виконання </w:t>
-      </w:r>
-    </w:p>
-    <w:p>
-      <w:pPr>
-        <w:tabs>
-          <w:tab w:val="center" w:pos="4819"/>
-          <w:tab w:val="left" w:pos="7468"/>
-        </w:tabs>
-        <w:spacing w:line="240" w:lineRule="auto"/>
+          <w:lang w:val="en-UA" w:eastAsia="en-GB"/>
+        </w:rPr>
+        <w:t>На тему:  «Динамічні структури (Черга, Стек, Списки, Дерево). Алгоритми обробки динамічних структур.»</w:t>
+      </w:r>
+    </w:p>
+    <w:p>
+      <w:pPr>
+        <w:spacing w:after="0" w:line="240" w:lineRule="auto"/>
+        <w:jc w:val="center"/>
+        <w:rPr>
+          <w:rFonts w:ascii="Times New Roman" w:eastAsia="Times New Roman" w:hAnsi="Times New Roman" w:cs="Times New Roman"/>
+          <w:sz w:val="24"/>
+          <w:szCs w:val="24"/>
+          <w:lang w:val="en-UA" w:eastAsia="en-GB"/>
+        </w:rPr>
+      </w:pPr>
+      <w:r>
         <w:rPr>
           <w:rFonts w:ascii="Times New Roman" w:eastAsia="Times New Roman" w:hAnsi="Times New Roman" w:cs="Times New Roman"/>
           <w:b/>
+          <w:bCs/>
+          <w:i/>
+          <w:iCs/>
+          <w:color w:val="000000"/>
           <w:sz w:val="28"/>
           <w:szCs w:val="28"/>
-        </w:rPr>
-      </w:pPr>
-      <w:r>
-        <w:rPr>
-          <w:rFonts w:ascii="Times New Roman" w:eastAsia="Times New Roman" w:hAnsi="Times New Roman" w:cs="Times New Roman"/>
-          <w:b/>
+          <w:lang w:val="en-UA" w:eastAsia="en-GB"/>
+        </w:rPr>
+        <w:t xml:space="preserve">з дисципліни: </w:t>
+      </w:r>
+      <w:r>
+        <w:rPr>
+          <w:rFonts w:ascii="Times New Roman" w:eastAsia="Times New Roman" w:hAnsi="Times New Roman" w:cs="Times New Roman"/>
+          <w:color w:val="000000"/>
           <w:sz w:val="28"/>
           <w:szCs w:val="28"/>
-        </w:rPr>
-        <w:tab/>
-        <w:t xml:space="preserve">Лабораторних та практичних робіт № </w:t>
-      </w:r>
-      <w:r>
-        <w:rPr>
-          <w:rFonts w:ascii="Times New Roman" w:eastAsia="Times New Roman" w:hAnsi="Times New Roman" w:cs="Times New Roman"/>
-          <w:b/>
+          <w:lang w:val="en-UA" w:eastAsia="en-GB"/>
+        </w:rPr>
+        <w:t>«Мови та парадигми програмування»</w:t>
+      </w:r>
+    </w:p>
+    <w:p>
+      <w:pPr>
+        <w:spacing w:after="0" w:line="240" w:lineRule="auto"/>
+        <w:jc w:val="center"/>
+        <w:rPr>
+          <w:rFonts w:ascii="Times New Roman" w:eastAsia="Times New Roman" w:hAnsi="Times New Roman" w:cs="Times New Roman"/>
+          <w:sz w:val="24"/>
+          <w:szCs w:val="24"/>
+          <w:lang w:val="en-UA" w:eastAsia="en-GB"/>
+        </w:rPr>
+      </w:pPr>
+      <w:r>
+        <w:rPr>
+          <w:rFonts w:ascii="Times New Roman" w:eastAsia="Times New Roman" w:hAnsi="Times New Roman" w:cs="Times New Roman"/>
+          <w:color w:val="000000"/>
           <w:sz w:val="28"/>
           <w:szCs w:val="28"/>
-          <w:lang w:val="en-US"/>
-        </w:rPr>
-        <w:t>6</w:t>
-      </w:r>
-    </w:p>
-    <w:p>
-      <w:pPr>
-        <w:spacing w:line="240" w:lineRule="auto"/>
+          <w:lang w:val="en-UA" w:eastAsia="en-GB"/>
+        </w:rPr>
+        <w:t>до:</w:t>
+      </w:r>
+    </w:p>
+    <w:p>
+      <w:pPr>
+        <w:spacing w:after="0" w:line="240" w:lineRule="auto"/>
         <w:jc w:val="center"/>
         <w:rPr>
           <w:rFonts w:ascii="Times New Roman" w:eastAsia="Times New Roman" w:hAnsi="Times New Roman" w:cs="Times New Roman"/>
+          <w:sz w:val="24"/>
+          <w:szCs w:val="24"/>
+          <w:lang w:val="en-UA" w:eastAsia="en-GB"/>
+        </w:rPr>
+      </w:pPr>
+      <w:r>
+        <w:rPr>
+          <w:rFonts w:ascii="Times New Roman" w:eastAsia="Times New Roman" w:hAnsi="Times New Roman" w:cs="Times New Roman"/>
+          <w:color w:val="000000"/>
           <w:sz w:val="28"/>
           <w:szCs w:val="28"/>
-        </w:rPr>
-      </w:pPr>
-      <w:r>
-        <w:rPr>
-          <w:rFonts w:ascii="Times New Roman" w:eastAsia="Times New Roman" w:hAnsi="Times New Roman" w:cs="Times New Roman"/>
-          <w:b/>
-          <w:i/>
+          <w:lang w:val="en-UA" w:eastAsia="en-GB"/>
+        </w:rPr>
+        <w:t>ВНС Лабораторної Роботи № 10</w:t>
+      </w:r>
+    </w:p>
+    <w:p>
+      <w:pPr>
+        <w:spacing w:after="0" w:line="240" w:lineRule="auto"/>
+        <w:jc w:val="center"/>
+        <w:rPr>
+          <w:rFonts w:ascii="Times New Roman" w:eastAsia="Times New Roman" w:hAnsi="Times New Roman" w:cs="Times New Roman"/>
+          <w:sz w:val="24"/>
+          <w:szCs w:val="24"/>
+          <w:lang w:val="en-UA" w:eastAsia="en-GB"/>
+        </w:rPr>
+      </w:pPr>
+      <w:r>
+        <w:rPr>
+          <w:rFonts w:ascii="Times New Roman" w:eastAsia="Times New Roman" w:hAnsi="Times New Roman" w:cs="Times New Roman"/>
+          <w:color w:val="000000"/>
           <w:sz w:val="28"/>
           <w:szCs w:val="28"/>
-        </w:rPr>
-        <w:t xml:space="preserve">з дисципліни: </w:t>
-      </w:r>
-      <w:r>
-        <w:rPr>
-          <w:rFonts w:ascii="Times New Roman" w:eastAsia="Times New Roman" w:hAnsi="Times New Roman" w:cs="Times New Roman"/>
+          <w:lang w:val="en-UA" w:eastAsia="en-GB"/>
+        </w:rPr>
+        <w:t>Алготестер Лабораторної Роботи № 5</w:t>
+      </w:r>
+    </w:p>
+    <w:p>
+      <w:pPr>
+        <w:spacing w:after="0" w:line="240" w:lineRule="auto"/>
+        <w:jc w:val="center"/>
+        <w:rPr>
+          <w:rFonts w:ascii="Times New Roman" w:eastAsia="Times New Roman" w:hAnsi="Times New Roman" w:cs="Times New Roman"/>
+          <w:sz w:val="24"/>
+          <w:szCs w:val="24"/>
+          <w:lang w:val="en-UA" w:eastAsia="en-GB"/>
+        </w:rPr>
+      </w:pPr>
+      <w:r>
+        <w:rPr>
+          <w:rFonts w:ascii="Times New Roman" w:eastAsia="Times New Roman" w:hAnsi="Times New Roman" w:cs="Times New Roman"/>
+          <w:color w:val="000000"/>
           <w:sz w:val="28"/>
           <w:szCs w:val="28"/>
-        </w:rPr>
-        <w:t>«Мови та парадигми програмування»</w:t>
-      </w:r>
-    </w:p>
-    <w:p>
-      <w:pPr>
-        <w:shd w:val="clear" w:color="auto" w:fill="FFFFFF"/>
-        <w:spacing w:line="345" w:lineRule="atLeast"/>
+          <w:lang w:val="en-UA" w:eastAsia="en-GB"/>
+        </w:rPr>
+        <w:t>Алготестер Лабораторної Роботи № 7-8</w:t>
+      </w:r>
+    </w:p>
+    <w:p>
+      <w:pPr>
+        <w:spacing w:after="0" w:line="240" w:lineRule="auto"/>
         <w:jc w:val="center"/>
         <w:rPr>
           <w:rFonts w:ascii="Times New Roman" w:eastAsia="Times New Roman" w:hAnsi="Times New Roman" w:cs="Times New Roman"/>
-          <w:color w:val="1F1F1F"/>
           <w:sz w:val="24"/>
           <w:szCs w:val="24"/>
           <w:lang w:val="en-UA" w:eastAsia="en-GB"/>
@@ -250,37 +335,24 @@
       <w:r>
         <w:rPr>
           <w:rFonts w:ascii="Times New Roman" w:eastAsia="Times New Roman" w:hAnsi="Times New Roman" w:cs="Times New Roman"/>
-          <w:b/>
-          <w:i/>
+          <w:color w:val="000000"/>
           <w:sz w:val="28"/>
           <w:szCs w:val="28"/>
-        </w:rPr>
-        <w:t>з розділу</w:t>
-      </w:r>
-      <w:r>
-        <w:rPr>
-          <w:rFonts w:ascii="Times New Roman" w:eastAsia="Times New Roman" w:hAnsi="Times New Roman" w:cs="Times New Roman"/>
-          <w:sz w:val="28"/>
-          <w:szCs w:val="28"/>
-        </w:rPr>
-        <w:t>:  «</w:t>
-      </w:r>
-      <w:r>
-        <w:rPr>
-          <w:rFonts w:ascii="Times New Roman" w:hAnsi="Times New Roman" w:cs="Times New Roman"/>
-          <w:sz w:val="28"/>
-          <w:szCs w:val="28"/>
-        </w:rPr>
-        <w:t>Динамічні структури (Черга, Стек, Списки, Дерево). Алгоритми обробки динамічних структур.</w:t>
-      </w:r>
-      <w:r>
-        <w:rPr>
-          <w:rFonts w:ascii="Times New Roman" w:eastAsia="Times New Roman" w:hAnsi="Times New Roman" w:cs="Times New Roman"/>
-          <w:sz w:val="28"/>
-          <w:szCs w:val="28"/>
-        </w:rPr>
-        <w:t>»</w:t>
-      </w:r>
+          <w:lang w:val="en-UA" w:eastAsia="en-GB"/>
+        </w:rPr>
+        <w:t>Практичних Робіт № 6</w:t>
+      </w:r>
+    </w:p>
+    <w:p>
+      <w:pPr>
+        <w:spacing w:after="0" w:line="240" w:lineRule="auto"/>
+        <w:rPr>
+          <w:rFonts w:ascii="Times New Roman" w:eastAsia="Times New Roman" w:hAnsi="Times New Roman" w:cs="Times New Roman"/>
+          <w:sz w:val="24"/>
+          <w:szCs w:val="24"/>
+          <w:lang w:val="en-UA" w:eastAsia="en-GB"/>
+        </w:rPr>
+      </w:pPr>
     </w:p>
     <w:p>
       <w:pPr>
@@ -1583,7 +1655,7 @@
         </w:rPr>
         <w:lastRenderedPageBreak/>
         <w:drawing>
-          <wp:inline distT="0" distB="0" distL="0" distR="0" wp14:anchorId="5C16EDED" wp14:editId="472468DA">
+          <wp:inline distT="0" distB="0" distL="0" distR="0" wp14:anchorId="5C16EDED" wp14:editId="782A01FE">
             <wp:extent cx="3105426" cy="3530379"/>
             <wp:effectExtent l="0" t="0" r="0" b="635"/>
             <wp:docPr id="1345185837" name="Picture 2" descr="A diagram of a flowchart&#10;&#10;Description automatically generated"/>
@@ -2062,7 +2134,7 @@
           <w:szCs w:val="24"/>
         </w:rPr>
         <w:drawing>
-          <wp:inline distT="0" distB="0" distL="0" distR="0" wp14:anchorId="4B8BF4C2" wp14:editId="04E7AEAA">
+          <wp:inline distT="0" distB="0" distL="0" distR="0" wp14:anchorId="4B8BF4C2" wp14:editId="6CCFBA46">
             <wp:extent cx="3570135" cy="3198801"/>
             <wp:effectExtent l="0" t="0" r="0" b="1905"/>
             <wp:docPr id="1331861025" name="Picture 7" descr="A screen shot of a computer program&#10;&#10;Description automatically generated"/>
@@ -2194,7 +2266,7 @@
           <w:noProof/>
         </w:rPr>
         <w:drawing>
-          <wp:inline distT="0" distB="0" distL="0" distR="0" wp14:anchorId="52919773" wp14:editId="20DE22BF">
+          <wp:inline distT="0" distB="0" distL="0" distR="0" wp14:anchorId="52919773" wp14:editId="06BBC70C">
             <wp:extent cx="4028715" cy="4667415"/>
             <wp:effectExtent l="0" t="0" r="0" b="0"/>
             <wp:docPr id="2001924621" name="Picture 9" descr="A screen shot of a computer program&#10;&#10;Description automatically generated"/>
@@ -4893,28 +4965,28 @@
 </file>
 
 <file path=customXml/item1.xml><?xml version="1.0" encoding="utf-8"?>
-<b:Sources xmlns:b="http://schemas.openxmlformats.org/officeDocument/2006/bibliography" xmlns="http://schemas.openxmlformats.org/officeDocument/2006/bibliography" SelectedStyle="/APASixthEditionOfficeOnline.xsl" StyleName="APA" Version="6"/>
-</file>
-
-<file path=customXml/item2.xml><?xml version="1.0" encoding="utf-8"?>
 <go:gDocsCustomXmlDataStorage xmlns:go="http://customooxmlschemas.google.com/" xmlns:r="http://schemas.openxmlformats.org/officeDocument/2006/relationships" uri="GoogleDocsCustomDataVersion2">
   <go:docsCustomData xmlns:go="http://customooxmlschemas.google.com/" roundtripDataSignature="AMtx7mg1t1gPSA62kT8ztiPESSo9M54hng==">CgMxLjA4AHIhMXFNVHNQYW9lLWVhNjZLeGlrRVdIRnNmaEdUSHNnNUIy</go:docsCustomData>
 </go:gDocsCustomXmlDataStorage>
 </file>
 
-<file path=customXml/itemProps1.xml><?xml version="1.0" encoding="utf-8"?>
-<ds:datastoreItem xmlns:ds="http://schemas.openxmlformats.org/officeDocument/2006/customXml" ds:itemID="{2BB9554D-3F71-AB44-BBB7-B160DE4D96EF}">
-  <ds:schemaRefs>
-    <ds:schemaRef ds:uri="http://schemas.openxmlformats.org/officeDocument/2006/bibliography"/>
-  </ds:schemaRefs>
-</ds:datastoreItem>
+<file path=customXml/item2.xml><?xml version="1.0" encoding="utf-8"?>
+<b:Sources xmlns:b="http://schemas.openxmlformats.org/officeDocument/2006/bibliography" xmlns="http://schemas.openxmlformats.org/officeDocument/2006/bibliography" SelectedStyle="/APASixthEditionOfficeOnline.xsl" StyleName="APA" Version="6"/>
 </file>
 
-<file path=customXml/itemProps2.xml><?xml version="1.0" encoding="utf-8"?>
+<file path=customXml/itemProps1.xml><?xml version="1.0" encoding="utf-8"?>
 <ds:datastoreItem xmlns:ds="http://schemas.openxmlformats.org/officeDocument/2006/customXml" ds:itemID="{11111111-1234-1234-1234-123412341234}">
   <ds:schemaRefs>
     <ds:schemaRef ds:uri="http://customooxmlschemas.google.com/"/>
     <ds:schemaRef ds:uri="http://schemas.openxmlformats.org/officeDocument/2006/relationships"/>
   </ds:schemaRefs>
 </ds:datastoreItem>
+</file>
+
+<file path=customXml/itemProps2.xml><?xml version="1.0" encoding="utf-8"?>
+<ds:datastoreItem xmlns:ds="http://schemas.openxmlformats.org/officeDocument/2006/customXml" ds:itemID="{2BB9554D-3F71-AB44-BBB7-B160DE4D96EF}">
+  <ds:schemaRefs>
+    <ds:schemaRef ds:uri="http://schemas.openxmlformats.org/officeDocument/2006/bibliography"/>
+  </ds:schemaRefs>
+</ds:datastoreItem>
 </file>
</xml_diff>